<commit_message>
JDBC Proj and SQL
</commit_message>
<xml_diff>
--- a/Projects and Assignments/Projects/JDBC Bank/JDBC Bank Assignment.docx - May 30, 8_50 PM.docx
+++ b/Projects and Assignments/Projects/JDBC Bank/JDBC Bank Assignment.docx - May 30, 8_50 PM.docx
@@ -35,6 +35,93 @@
         <w:rPr>
           <w:b/>
         </w:rPr>
+        <w:t>USER_STATUS</w:t>
+      </w:r>
+    </w:p>
+    <w:p>
+      <w:pPr>
+        <w:pStyle w:val="ListParagraph"/>
+        <w:numPr>
+          <w:ilvl w:val="1"/>
+          <w:numId w:val="1"/>
+        </w:numPr>
+      </w:pPr>
+      <w:r>
+        <w:t>USER_STATUS_ID (PK)</w:t>
+      </w:r>
+    </w:p>
+    <w:p>
+      <w:pPr>
+        <w:pStyle w:val="ListParagraph"/>
+        <w:numPr>
+          <w:ilvl w:val="2"/>
+          <w:numId w:val="1"/>
+        </w:numPr>
+      </w:pPr>
+      <w:r>
+        <w:t>1</w:t>
+      </w:r>
+    </w:p>
+    <w:p>
+      <w:pPr>
+        <w:pStyle w:val="ListParagraph"/>
+        <w:numPr>
+          <w:ilvl w:val="2"/>
+          <w:numId w:val="1"/>
+        </w:numPr>
+      </w:pPr>
+      <w:r>
+        <w:t>2</w:t>
+      </w:r>
+    </w:p>
+    <w:p>
+      <w:pPr>
+        <w:pStyle w:val="ListParagraph"/>
+        <w:numPr>
+          <w:ilvl w:val="1"/>
+          <w:numId w:val="1"/>
+        </w:numPr>
+      </w:pPr>
+      <w:r>
+        <w:t>USER_STATUS</w:t>
+      </w:r>
+    </w:p>
+    <w:p>
+      <w:pPr>
+        <w:pStyle w:val="ListParagraph"/>
+        <w:numPr>
+          <w:ilvl w:val="2"/>
+          <w:numId w:val="1"/>
+        </w:numPr>
+      </w:pPr>
+      <w:r>
+        <w:t>ACTIVE</w:t>
+      </w:r>
+    </w:p>
+    <w:p>
+      <w:pPr>
+        <w:pStyle w:val="ListParagraph"/>
+        <w:numPr>
+          <w:ilvl w:val="2"/>
+          <w:numId w:val="1"/>
+        </w:numPr>
+      </w:pPr>
+      <w:r>
+        <w:t>CLOSED</w:t>
+      </w:r>
+    </w:p>
+    <w:p>
+      <w:pPr>
+        <w:pStyle w:val="ListParagraph"/>
+        <w:numPr>
+          <w:ilvl w:val="0"/>
+          <w:numId w:val="1"/>
+        </w:numPr>
+      </w:pPr>
+      <w:r>
+        <w:rPr>
+          <w:b/>
+        </w:rPr>
         <w:t>USER</w:t>
       </w:r>
       <w:r>
@@ -133,6 +220,9 @@
       <w:r>
         <w:t>USER_TYPE_ID</w:t>
       </w:r>
+      <w:r>
+        <w:t xml:space="preserve"> (FK)</w:t>
+      </w:r>
     </w:p>
     <w:p>
       <w:pPr>
@@ -144,6 +234,24 @@
       </w:pPr>
       <w:r>
         <w:t>USER_CREATED_DATE</w:t>
+      </w:r>
+    </w:p>
+    <w:p>
+      <w:pPr>
+        <w:pStyle w:val="ListParagraph"/>
+        <w:numPr>
+          <w:ilvl w:val="1"/>
+          <w:numId w:val="1"/>
+        </w:numPr>
+      </w:pPr>
+      <w:r>
+        <w:t>USER_STATUS</w:t>
+      </w:r>
+      <w:r>
+        <w:t>_ID</w:t>
+      </w:r>
+      <w:r>
+        <w:t xml:space="preserve"> (FK)</w:t>
       </w:r>
     </w:p>
     <w:p>
@@ -166,10 +274,7 @@
         <w:t>USER_TYPE</w:t>
       </w:r>
       <w:r>
-        <w:t xml:space="preserve"> table </w:t>
-      </w:r>
-      <w:r>
-        <w:t xml:space="preserve">– </w:t>
+        <w:t xml:space="preserve"> table – </w:t>
       </w:r>
       <w:r>
         <w:t xml:space="preserve">Lookup table - </w:t>
@@ -188,6 +293,9 @@
       </w:pPr>
       <w:r>
         <w:t>USER_TYPE_ID</w:t>
+      </w:r>
+      <w:r>
+        <w:t xml:space="preserve"> (PK)</w:t>
       </w:r>
     </w:p>
     <w:p>
@@ -387,6 +495,9 @@
       <w:r>
         <w:t>_ID</w:t>
       </w:r>
+      <w:r>
+        <w:t xml:space="preserve"> (FK)</w:t>
+      </w:r>
     </w:p>
     <w:p/>
     <w:p>
@@ -410,10 +521,7 @@
         <w:t>– Lookup table</w:t>
       </w:r>
       <w:r>
-        <w:t xml:space="preserve"> </w:t>
-      </w:r>
-      <w:r>
-        <w:t>- Only 2 types</w:t>
+        <w:t xml:space="preserve"> - Only 2 types</w:t>
       </w:r>
     </w:p>
     <w:p>
@@ -473,7 +581,7 @@
         </w:numPr>
       </w:pPr>
       <w:r>
-        <w:t>Open</w:t>
+        <w:t>ACTIVE</w:t>
       </w:r>
     </w:p>
     <w:p>
@@ -485,7 +593,7 @@
         </w:numPr>
       </w:pPr>
       <w:r>
-        <w:t>Closed</w:t>
+        <w:t>CLOSED</w:t>
       </w:r>
     </w:p>
     <w:p>
@@ -513,6 +621,14 @@
         </w:rPr>
         <w:t>TRANSACTION</w:t>
       </w:r>
+      <w:r>
+        <w:rPr>
+          <w:b/>
+        </w:rPr>
+        <w:t>S</w:t>
+      </w:r>
+      <w:bookmarkStart w:id="0" w:name="_GoBack"/>
+      <w:bookmarkEnd w:id="0"/>
       <w:r>
         <w:t xml:space="preserve"> table</w:t>
       </w:r>
@@ -836,10 +952,7 @@
     <w:p/>
     <w:p>
       <w:r>
-        <w:t>A</w:t>
-      </w:r>
-      <w:r>
-        <w:t xml:space="preserve"> user can view their own existing accounts and balances. </w:t>
+        <w:t xml:space="preserve">A user can view their own existing accounts and balances. </w:t>
       </w:r>
     </w:p>
     <w:p>
@@ -859,10 +972,7 @@
     </w:p>
     <w:p>
       <w:r>
-        <w:t xml:space="preserve">A user can </w:t>
-      </w:r>
-      <w:r>
-        <w:t xml:space="preserve">execute multiple deposits or withdrawals in a session. </w:t>
+        <w:t xml:space="preserve">A user can execute multiple deposits or withdrawals in a session. </w:t>
       </w:r>
     </w:p>
     <w:p>
@@ -1363,13 +1473,7 @@
         <w:t>Find User accounts by searching BANKACCOUNT TABLE f</w:t>
       </w:r>
       <w:r>
-        <w:t xml:space="preserve">or their </w:t>
-      </w:r>
-      <w:r>
-        <w:t>BANK_ACCOUNT_ID</w:t>
-      </w:r>
-      <w:r>
-        <w:t xml:space="preserve"> using their USER_ID.</w:t>
+        <w:t>or their BANK_ACCOUNT_ID using their USER_ID.</w:t>
       </w:r>
       <w:r>
         <w:t xml:space="preserve"> </w:t>
@@ -1586,8 +1690,6 @@
       <w:r>
         <w:t>, USER_ID</w:t>
       </w:r>
-      <w:bookmarkStart w:id="0" w:name="_GoBack"/>
-      <w:bookmarkEnd w:id="0"/>
       <w:r>
         <w:t>)</w:t>
       </w:r>
@@ -1743,10 +1845,7 @@
     </w:p>
     <w:p>
       <w:r>
-        <w:t>Provide validation messages through</w:t>
-      </w:r>
-      <w:r>
-        <w:t xml:space="preserve"> the console for all user actions. </w:t>
+        <w:t xml:space="preserve">Provide validation messages through the console for all user actions. </w:t>
       </w:r>
     </w:p>
     <w:p>
@@ -1767,10 +1866,7 @@
     </w:p>
     <w:p>
       <w:r>
-        <w:t>PL/SQL with at least one stored procedure, JDBC with prepared and callabl</w:t>
-      </w:r>
-      <w:r>
-        <w:t>e statements,</w:t>
+        <w:t>PL/SQL with at least one stored procedure, JDBC with prepared and callable statements,</w:t>
       </w:r>
     </w:p>
     <w:p>

</xml_diff>